<commit_message>
Se investigo commit y repositorio remoto
</commit_message>
<xml_diff>
--- a/semana1/1/Tarea1.docx
+++ b/semana1/1/Tarea1.docx
@@ -66,13 +66,7 @@
         <w:rPr>
           <w:lang w:val="es-MX"/>
         </w:rPr>
-        <w:t>cd NombreCarpeta</w:t>
-      </w:r>
-      <w:r>
-        <w:rPr>
-          <w:lang w:val="es-MX"/>
-        </w:rPr>
-        <w:t xml:space="preserve"> = Entrar a una carpeta</w:t>
+        <w:t>cd NombreCarpeta = Entrar a una carpeta</w:t>
       </w:r>
     </w:p>
     <w:p>
@@ -186,13 +180,7 @@
         <w:rPr>
           <w:lang w:val="es-MX"/>
         </w:rPr>
-        <w:t>git commit</w:t>
-      </w:r>
-      <w:r>
-        <w:rPr>
-          <w:lang w:val="es-MX"/>
-        </w:rPr>
-        <w:t xml:space="preserve"> = Es como un mensaje descriptivo</w:t>
+        <w:t>git commit = Es como un mensaje descriptivo</w:t>
       </w:r>
     </w:p>
     <w:p>
@@ -210,7 +198,42 @@
         <w:rPr>
           <w:lang w:val="es-MX"/>
         </w:rPr>
-        <w:t>dir =</w:t>
+        <w:t>dir = Me muestra todas las carpetas en mi carpeta actual</w:t>
+      </w:r>
+    </w:p>
+    <w:p>
+      <w:pPr>
+        <w:rPr>
+          <w:rFonts w:ascii="Berlin Sans FB" w:hAnsi="Berlin Sans FB"/>
+          <w:lang w:val="es-MX"/>
+        </w:rPr>
+      </w:pPr>
+      <w:r>
+        <w:rPr>
+          <w:rFonts w:ascii="Berlin Sans FB" w:hAnsi="Berlin Sans FB"/>
+          <w:lang w:val="es-MX"/>
+        </w:rPr>
+        <w:t>Preguntas</w:t>
+      </w:r>
+      <w:r>
+        <w:rPr>
+          <w:rFonts w:ascii="Berlin Sans FB" w:hAnsi="Berlin Sans FB"/>
+          <w:lang w:val="es-MX"/>
+        </w:rPr>
+        <w:t>:</w:t>
+      </w:r>
+    </w:p>
+    <w:p>
+      <w:pPr>
+        <w:rPr>
+          <w:lang w:val="es-MX"/>
+        </w:rPr>
+      </w:pPr>
+      <w:r>
+        <w:rPr>
+          <w:lang w:val="es-MX"/>
+        </w:rPr>
+        <w:t>1.</w:t>
       </w:r>
       <w:r>
         <w:rPr>
@@ -222,180 +245,270 @@
         <w:rPr>
           <w:lang w:val="es-MX"/>
         </w:rPr>
-        <w:t>M</w:t>
-      </w:r>
-      <w:r>
-        <w:rPr>
-          <w:lang w:val="es-MX"/>
-        </w:rPr>
-        <w:t>e muestra todas las carpetas en mi carpeta actual</w:t>
-      </w:r>
+        <w:t>¿</w:t>
+      </w:r>
+      <w:r>
+        <w:rPr>
+          <w:lang w:val="es-MX"/>
+        </w:rPr>
+        <w:t>Por qué usar un control de versiones?</w:t>
+      </w:r>
+    </w:p>
+    <w:p>
+      <w:pPr>
+        <w:rPr>
+          <w:lang w:val="es-MX"/>
+        </w:rPr>
+      </w:pPr>
+      <w:r>
+        <w:rPr>
+          <w:lang w:val="es-MX"/>
+        </w:rPr>
+        <w:t xml:space="preserve">A mi punto de vista es muy importante ya que nos sirve para llevar un registro de los cambios que se hacen en un proyecto </w:t>
+      </w:r>
+      <w:r>
+        <w:rPr>
+          <w:lang w:val="es-MX"/>
+        </w:rPr>
+        <w:t>así se puede ver que cambio, quien lo hizo y cuando.</w:t>
+      </w:r>
+    </w:p>
+    <w:p>
+      <w:pPr>
+        <w:rPr>
+          <w:lang w:val="es-MX"/>
+        </w:rPr>
+      </w:pPr>
+      <w:r>
+        <w:rPr>
+          <w:lang w:val="es-MX"/>
+        </w:rPr>
+        <w:t>2. ¿Por qué se debe usar Git Pull?</w:t>
+      </w:r>
+    </w:p>
+    <w:p>
+      <w:pPr>
+        <w:rPr>
+          <w:lang w:val="es-MX"/>
+        </w:rPr>
+      </w:pPr>
+      <w:r>
+        <w:rPr>
+          <w:lang w:val="es-MX"/>
+        </w:rPr>
+        <w:t>Se debe usar git pull para traer los cambios realizados en un repositorio remoto a tu copia loca</w:t>
+      </w:r>
+      <w:r>
+        <w:rPr>
+          <w:lang w:val="es-MX"/>
+        </w:rPr>
+        <w:t>l, si</w:t>
+      </w:r>
+      <w:r>
+        <w:rPr>
+          <w:lang w:val="es-MX"/>
+        </w:rPr>
+        <w:t xml:space="preserve"> alguien más hizo cambios y subió al repositorio</w:t>
+      </w:r>
+      <w:r>
+        <w:rPr>
+          <w:lang w:val="es-MX"/>
+        </w:rPr>
+        <w:t xml:space="preserve"> </w:t>
+      </w:r>
+      <w:r>
+        <w:rPr>
+          <w:lang w:val="es-MX"/>
+        </w:rPr>
+        <w:t>tu versión local no tendrá esos cambios hasta que uses git pull</w:t>
+      </w:r>
+      <w:r>
+        <w:rPr>
+          <w:lang w:val="es-MX"/>
+        </w:rPr>
+        <w:t>.</w:t>
+      </w:r>
+    </w:p>
+    <w:p>
+      <w:pPr>
+        <w:rPr>
+          <w:lang w:val="es-MX"/>
+        </w:rPr>
+      </w:pPr>
+      <w:r>
+        <w:rPr>
+          <w:lang w:val="es-MX"/>
+        </w:rPr>
+        <w:t xml:space="preserve">3. </w:t>
+      </w:r>
+      <w:r>
+        <w:rPr>
+          <w:lang w:val="es-MX"/>
+        </w:rPr>
+        <w:t>¿Qué alternativas existen a GitHub?</w:t>
+      </w:r>
+    </w:p>
+    <w:p>
+      <w:pPr>
+        <w:rPr>
+          <w:lang w:val="es-MX"/>
+        </w:rPr>
+      </w:pPr>
+      <w:r>
+        <w:rPr>
+          <w:lang w:val="es-MX"/>
+        </w:rPr>
+        <w:t>Algunas alternativas a GitHub son GitLab, Bitbucket, SourceForge, AWS CodeCommit y GitKraken, cada una con características que se ajustan a diferentes necesidades de colaboración y almacenamiento de código</w:t>
+      </w:r>
+    </w:p>
+    <w:p>
+      <w:pPr>
+        <w:rPr>
+          <w:lang w:val="es-MX"/>
+        </w:rPr>
+      </w:pPr>
     </w:p>
     <w:p>
       <w:pPr>
         <w:rPr>
           <w:rFonts w:ascii="Berlin Sans FB" w:hAnsi="Berlin Sans FB"/>
-          <w:sz w:val="24"/>
-          <w:szCs w:val="24"/>
           <w:lang w:val="es-MX"/>
         </w:rPr>
       </w:pPr>
       <w:r>
         <w:rPr>
           <w:rFonts w:ascii="Berlin Sans FB" w:hAnsi="Berlin Sans FB"/>
-          <w:sz w:val="24"/>
-          <w:szCs w:val="24"/>
-          <w:lang w:val="es-MX"/>
-        </w:rPr>
-        <w:t>Preguntas</w:t>
-      </w:r>
-      <w:r>
+          <w:lang w:val="es-MX"/>
+        </w:rPr>
+        <w:t>Commit</w:t>
+      </w:r>
+    </w:p>
+    <w:p>
+      <w:pPr>
+        <w:rPr>
+          <w:lang w:val="es-MX"/>
+        </w:rPr>
+      </w:pPr>
+      <w:r>
+        <w:rPr>
+          <w:lang w:val="es-MX"/>
+        </w:rPr>
+        <w:t xml:space="preserve">Commit es como el titulo de un archivo, descripción. </w:t>
+      </w:r>
+      <w:r>
+        <w:rPr>
+          <w:lang w:val="es-MX"/>
+        </w:rPr>
+        <w:t xml:space="preserve">El commit no se actualiza por si solo, con el push se pueden enviar los cambios a </w:t>
+      </w:r>
+      <w:r>
+        <w:rPr>
+          <w:lang w:val="es-MX"/>
+        </w:rPr>
+        <w:t>Githhub,</w:t>
+      </w:r>
+      <w:r>
+        <w:rPr>
+          <w:lang w:val="es-MX"/>
+        </w:rPr>
+        <w:t xml:space="preserve"> pero con el pull se pueden traer los cambios de Github a la computadora</w:t>
+      </w:r>
+      <w:r>
+        <w:rPr>
+          <w:lang w:val="es-MX"/>
+        </w:rPr>
+        <w:t>. Cuando se hace un commit se recomienda escribir un mensaje descriptivo donde explique los cambios que se realizaron. Es como hacer un dibujo el cual aun no se termina y quieres que se quede guardado así para siempre entonces es donde se hace un commit</w:t>
+      </w:r>
+      <w:r>
+        <w:rPr>
+          <w:lang w:val="es-MX"/>
+        </w:rPr>
+        <w:t>,</w:t>
+      </w:r>
+      <w:r>
+        <w:rPr>
+          <w:lang w:val="es-MX"/>
+        </w:rPr>
+        <w:t xml:space="preserve"> se pone un </w:t>
+      </w:r>
+      <w:r>
+        <w:rPr>
+          <w:lang w:val="es-MX"/>
+        </w:rPr>
+        <w:t>título</w:t>
+      </w:r>
+      <w:r>
+        <w:rPr>
+          <w:lang w:val="es-MX"/>
+        </w:rPr>
+        <w:t xml:space="preserve"> al dibujo</w:t>
+      </w:r>
+      <w:r>
+        <w:rPr>
+          <w:lang w:val="es-MX"/>
+        </w:rPr>
+        <w:t>.</w:t>
+      </w:r>
+    </w:p>
+    <w:p>
+      <w:pPr>
         <w:rPr>
           <w:rFonts w:ascii="Berlin Sans FB" w:hAnsi="Berlin Sans FB"/>
-          <w:sz w:val="24"/>
-          <w:szCs w:val="24"/>
-          <w:lang w:val="es-MX"/>
-        </w:rPr>
-        <w:t>:</w:t>
-      </w:r>
-    </w:p>
-    <w:p>
-      <w:pPr>
-        <w:rPr>
-          <w:lang w:val="es-MX"/>
-        </w:rPr>
-      </w:pPr>
-      <w:r>
-        <w:rPr>
-          <w:lang w:val="es-MX"/>
-        </w:rPr>
-        <w:t>1.</w:t>
-      </w:r>
-      <w:r>
-        <w:rPr>
+          <w:lang w:val="es-MX"/>
+        </w:rPr>
+      </w:pPr>
+      <w:r>
+        <w:rPr>
+          <w:rFonts w:ascii="Berlin Sans FB" w:hAnsi="Berlin Sans FB"/>
+          <w:lang w:val="es-MX"/>
+        </w:rPr>
+        <w:t>Repositorio remoto</w:t>
+      </w:r>
+      <w:r>
+        <w:rPr>
+          <w:rFonts w:ascii="Berlin Sans FB" w:hAnsi="Berlin Sans FB"/>
           <w:lang w:val="es-MX"/>
         </w:rPr>
         <w:t xml:space="preserve"> </w:t>
       </w:r>
-      <w:r>
-        <w:rPr>
-          <w:lang w:val="es-MX"/>
-        </w:rPr>
-        <w:t>¿</w:t>
-      </w:r>
-      <w:r>
-        <w:rPr>
-          <w:lang w:val="es-MX"/>
-        </w:rPr>
-        <w:t>Por qué usar un control de versiones?</w:t>
-      </w:r>
-    </w:p>
-    <w:p>
-      <w:pPr>
-        <w:rPr>
-          <w:lang w:val="es-MX"/>
-        </w:rPr>
-      </w:pPr>
-      <w:r>
-        <w:rPr>
-          <w:lang w:val="es-MX"/>
-        </w:rPr>
-        <w:t xml:space="preserve">A mi punto de vista es muy importante ya que nos sirve para llevar un registro de los cambios que se hacen en un proyecto </w:t>
-      </w:r>
-      <w:r>
-        <w:rPr>
-          <w:lang w:val="es-MX"/>
-        </w:rPr>
-        <w:t>así se puede ver que cambio, quien lo hizo y cuando.</w:t>
-      </w:r>
-    </w:p>
-    <w:p>
-      <w:pPr>
-        <w:rPr>
-          <w:lang w:val="es-MX"/>
-        </w:rPr>
-      </w:pPr>
-      <w:r>
-        <w:rPr>
-          <w:lang w:val="es-MX"/>
-        </w:rPr>
-        <w:t>2. ¿Por qué se debe usar Git Pull?</w:t>
-      </w:r>
-    </w:p>
-    <w:p>
-      <w:pPr>
-        <w:rPr>
-          <w:lang w:val="es-MX"/>
-        </w:rPr>
-      </w:pPr>
-      <w:r>
-        <w:rPr>
-          <w:lang w:val="es-MX"/>
-        </w:rPr>
-        <w:t>Se debe usar git pull para traer los cambios realizados en un repositorio remoto a tu copia loca</w:t>
-      </w:r>
-      <w:r>
-        <w:rPr>
-          <w:lang w:val="es-MX"/>
-        </w:rPr>
-        <w:t>l, si</w:t>
-      </w:r>
-      <w:r>
-        <w:rPr>
-          <w:lang w:val="es-MX"/>
-        </w:rPr>
-        <w:t xml:space="preserve"> alguien más hizo cambios y subió al repositorio</w:t>
-      </w:r>
-      <w:r>
-        <w:rPr>
-          <w:lang w:val="es-MX"/>
-        </w:rPr>
-        <w:t xml:space="preserve"> </w:t>
-      </w:r>
-      <w:r>
-        <w:rPr>
-          <w:lang w:val="es-MX"/>
-        </w:rPr>
-        <w:t>tu versión local no tendrá esos cambios hasta que uses git pull</w:t>
-      </w:r>
-      <w:r>
-        <w:rPr>
-          <w:lang w:val="es-MX"/>
-        </w:rPr>
-        <w:t>.</w:t>
-      </w:r>
-    </w:p>
-    <w:p>
-      <w:pPr>
-        <w:rPr>
-          <w:lang w:val="es-MX"/>
-        </w:rPr>
-      </w:pPr>
-      <w:r>
-        <w:rPr>
-          <w:lang w:val="es-MX"/>
-        </w:rPr>
-        <w:t xml:space="preserve">3. </w:t>
-      </w:r>
-      <w:r>
-        <w:rPr>
-          <w:lang w:val="es-MX"/>
-        </w:rPr>
-        <w:t>¿Qué alternativas existen a GitHub?</w:t>
-      </w:r>
-    </w:p>
-    <w:p>
-      <w:pPr>
-        <w:rPr>
-          <w:lang w:val="es-MX"/>
-        </w:rPr>
-      </w:pPr>
-      <w:r>
-        <w:rPr>
-          <w:lang w:val="es-MX"/>
-        </w:rPr>
-        <w:t>Algunas alternativas a GitHub son GitLab, Bitbucket, SourceForge, AWS CodeCommit y GitKraken, cada una con características que se ajustan a diferentes necesidades de colaboración y almacenamiento de código.</w:t>
-      </w:r>
+    </w:p>
+    <w:p>
+      <w:pPr>
+        <w:rPr>
+          <w:rFonts w:cstheme="minorHAnsi"/>
+          <w:lang w:val="es-MX"/>
+        </w:rPr>
+      </w:pPr>
+      <w:r>
+        <w:rPr>
+          <w:rFonts w:cstheme="minorHAnsi"/>
+          <w:lang w:val="es-MX"/>
+        </w:rPr>
+        <w:t xml:space="preserve">Es como la copia de un proyecto que esta en otro lugar pero que es accesible y que las demás personas lo pueden ver para que también pueda formar parte del proyecto todos pueden ver los cambios que cada persona aporta y trabajar juntos en el mismo proyecto. Es algo parecido a una </w:t>
+      </w:r>
+      <w:r>
+        <w:rPr>
+          <w:rFonts w:cstheme="minorHAnsi"/>
+          <w:lang w:val="es-MX"/>
+        </w:rPr>
+        <w:lastRenderedPageBreak/>
+        <w:t>nube, s</w:t>
+      </w:r>
+      <w:r>
+        <w:rPr>
+          <w:rFonts w:cstheme="minorHAnsi"/>
+          <w:lang w:val="es-MX"/>
+        </w:rPr>
+        <w:t>e puede acceder desde cualquier dispositivo sin perder nada. Los comandos pull y push funcionarían como subir y bajar archivos.</w:t>
+      </w:r>
+    </w:p>
+    <w:p>
+      <w:pPr>
+        <w:rPr>
+          <w:rFonts w:ascii="Berlin Sans FB" w:hAnsi="Berlin Sans FB"/>
+          <w:lang w:val="es-MX"/>
+        </w:rPr>
+      </w:pPr>
     </w:p>
     <w:p>
       <w:pPr>

</xml_diff>

<commit_message>
Se investigo etiquetas Html y para qué sirven
</commit_message>
<xml_diff>
--- a/semana1/1/Tarea1.docx
+++ b/semana1/1/Tarea1.docx
@@ -501,6 +501,397 @@
         </w:rPr>
         <w:t>e puede acceder desde cualquier dispositivo sin perder nada. Los comandos pull y push funcionarían como subir y bajar archivos.</w:t>
       </w:r>
+    </w:p>
+    <w:p>
+      <w:pPr>
+        <w:rPr>
+          <w:rFonts w:cstheme="minorHAnsi"/>
+          <w:lang w:val="es-MX"/>
+        </w:rPr>
+      </w:pPr>
+      <w:r>
+        <w:rPr>
+          <w:rFonts w:cstheme="minorHAnsi"/>
+          <w:lang w:val="es-MX"/>
+        </w:rPr>
+        <w:br w:type="page"/>
+      </w:r>
+    </w:p>
+    <w:p>
+      <w:pPr>
+        <w:rPr>
+          <w:rFonts w:ascii="Berlin Sans FB" w:hAnsi="Berlin Sans FB" w:cstheme="minorHAnsi"/>
+          <w:lang w:val="es-MX"/>
+        </w:rPr>
+      </w:pPr>
+      <w:r>
+        <w:rPr>
+          <w:rFonts w:ascii="Berlin Sans FB" w:hAnsi="Berlin Sans FB" w:cstheme="minorHAnsi"/>
+          <w:lang w:val="es-MX"/>
+        </w:rPr>
+        <w:lastRenderedPageBreak/>
+        <w:t>¿Qué son las etiquetas en HTML?</w:t>
+      </w:r>
+    </w:p>
+    <w:p>
+      <w:pPr>
+        <w:rPr>
+          <w:rFonts w:cstheme="minorHAnsi"/>
+          <w:lang w:val="es-MX"/>
+        </w:rPr>
+      </w:pPr>
+      <w:r>
+        <w:rPr>
+          <w:rFonts w:cstheme="minorHAnsi"/>
+          <w:lang w:val="es-MX"/>
+        </w:rPr>
+        <w:t>Son las piezas fundamentales para construir p</w:t>
+      </w:r>
+      <w:r>
+        <w:rPr>
+          <w:rFonts w:cstheme="minorHAnsi"/>
+          <w:lang w:val="es-MX"/>
+        </w:rPr>
+        <w:t>á</w:t>
+      </w:r>
+      <w:r>
+        <w:rPr>
+          <w:rFonts w:cstheme="minorHAnsi"/>
+          <w:lang w:val="es-MX"/>
+        </w:rPr>
+        <w:t>ginas web.</w:t>
+      </w:r>
+      <w:r>
+        <w:rPr>
+          <w:rFonts w:cstheme="minorHAnsi"/>
+          <w:lang w:val="es-MX"/>
+        </w:rPr>
+        <w:t xml:space="preserve"> Son como instrucciones que le das al navegador para que sepa como mostrar el contenido. Hay muchas etiquetas diferentes para todo tipo de contenido: texto, imágenes, enlances, listas</w:t>
+      </w:r>
+      <w:r>
+        <w:rPr>
+          <w:rFonts w:cstheme="minorHAnsi"/>
+          <w:lang w:val="es-MX"/>
+        </w:rPr>
+        <w:t>,</w:t>
+      </w:r>
+      <w:r>
+        <w:rPr>
+          <w:rFonts w:cstheme="minorHAnsi"/>
+          <w:lang w:val="es-MX"/>
+        </w:rPr>
+        <w:t xml:space="preserve"> tablas y muchos más</w:t>
+      </w:r>
+      <w:r>
+        <w:rPr>
+          <w:rFonts w:cstheme="minorHAnsi"/>
+          <w:lang w:val="es-MX"/>
+        </w:rPr>
+        <w:t xml:space="preserve">, </w:t>
+      </w:r>
+      <w:r>
+        <w:rPr>
+          <w:rFonts w:cstheme="minorHAnsi"/>
+          <w:lang w:val="es-MX"/>
+        </w:rPr>
+        <w:t>son esenciales para diseñar y organizar el contenido de una página web de manera efectiva y clara.</w:t>
+      </w:r>
+    </w:p>
+    <w:p>
+      <w:pPr>
+        <w:rPr>
+          <w:rFonts w:ascii="Berlin Sans FB" w:hAnsi="Berlin Sans FB" w:cstheme="minorHAnsi"/>
+          <w:lang w:val="es-MX"/>
+        </w:rPr>
+      </w:pPr>
+      <w:r>
+        <w:rPr>
+          <w:rFonts w:ascii="Berlin Sans FB" w:hAnsi="Berlin Sans FB" w:cstheme="minorHAnsi"/>
+          <w:lang w:val="es-MX"/>
+        </w:rPr>
+        <w:t xml:space="preserve">¿Cuáles hay y para </w:t>
+      </w:r>
+      <w:r>
+        <w:rPr>
+          <w:rFonts w:ascii="Berlin Sans FB" w:hAnsi="Berlin Sans FB" w:cstheme="minorHAnsi"/>
+          <w:lang w:val="es-MX"/>
+        </w:rPr>
+        <w:t>qué</w:t>
+      </w:r>
+      <w:r>
+        <w:rPr>
+          <w:rFonts w:ascii="Berlin Sans FB" w:hAnsi="Berlin Sans FB" w:cstheme="minorHAnsi"/>
+          <w:lang w:val="es-MX"/>
+        </w:rPr>
+        <w:t xml:space="preserve"> sirven? Mínimo 10</w:t>
+      </w:r>
+    </w:p>
+    <w:p>
+      <w:pPr>
+        <w:pStyle w:val="Prrafodelista"/>
+        <w:numPr>
+          <w:ilvl w:val="0"/>
+          <w:numId w:val="5"/>
+        </w:numPr>
+        <w:rPr>
+          <w:rFonts w:cstheme="minorHAnsi"/>
+          <w:lang w:val="es-MX"/>
+        </w:rPr>
+      </w:pPr>
+      <w:r>
+        <w:rPr>
+          <w:rFonts w:cstheme="minorHAnsi"/>
+          <w:lang w:val="es-MX"/>
+        </w:rPr>
+        <w:t>&lt;table&gt;: Se utiliza para crear tablas en una página web. Envuelve todo el contenido de la tabla.</w:t>
+      </w:r>
+    </w:p>
+    <w:p>
+      <w:pPr>
+        <w:pStyle w:val="Prrafodelista"/>
+        <w:numPr>
+          <w:ilvl w:val="0"/>
+          <w:numId w:val="5"/>
+        </w:numPr>
+        <w:rPr>
+          <w:rFonts w:cstheme="minorHAnsi"/>
+          <w:lang w:val="es-MX"/>
+        </w:rPr>
+      </w:pPr>
+      <w:r>
+        <w:rPr>
+          <w:rFonts w:cstheme="minorHAnsi"/>
+          <w:lang w:val="es-MX"/>
+        </w:rPr>
+        <w:t>&lt;tr&gt;: Define una fila dentro de una tabla (&lt;table&gt;).</w:t>
+      </w:r>
+    </w:p>
+    <w:p>
+      <w:pPr>
+        <w:pStyle w:val="Prrafodelista"/>
+        <w:numPr>
+          <w:ilvl w:val="0"/>
+          <w:numId w:val="5"/>
+        </w:numPr>
+        <w:rPr>
+          <w:rFonts w:cstheme="minorHAnsi"/>
+          <w:lang w:val="es-MX"/>
+        </w:rPr>
+      </w:pPr>
+      <w:r>
+        <w:rPr>
+          <w:rFonts w:cstheme="minorHAnsi"/>
+          <w:lang w:val="es-MX"/>
+        </w:rPr>
+        <w:t>&lt;th&gt;: Define una celda de encabezado en una tabla. El texto dentro de esta etiqueta suele mostrar en negrita y centrado.</w:t>
+      </w:r>
+    </w:p>
+    <w:p>
+      <w:pPr>
+        <w:pStyle w:val="Prrafodelista"/>
+        <w:numPr>
+          <w:ilvl w:val="0"/>
+          <w:numId w:val="5"/>
+        </w:numPr>
+        <w:rPr>
+          <w:rFonts w:cstheme="minorHAnsi"/>
+          <w:lang w:val="es-MX"/>
+        </w:rPr>
+      </w:pPr>
+      <w:r>
+        <w:rPr>
+          <w:rFonts w:cstheme="minorHAnsi"/>
+          <w:lang w:val="es-MX"/>
+        </w:rPr>
+        <w:t>&lt;td&gt;: Define una celda de datos estándar en una tabla.</w:t>
+      </w:r>
+    </w:p>
+    <w:p>
+      <w:pPr>
+        <w:pStyle w:val="Prrafodelista"/>
+        <w:numPr>
+          <w:ilvl w:val="0"/>
+          <w:numId w:val="5"/>
+        </w:numPr>
+        <w:rPr>
+          <w:rFonts w:cstheme="minorHAnsi"/>
+          <w:lang w:val="es-MX"/>
+        </w:rPr>
+      </w:pPr>
+      <w:r>
+        <w:rPr>
+          <w:rFonts w:cstheme="minorHAnsi"/>
+          <w:lang w:val="es-MX"/>
+        </w:rPr>
+        <w:t>&lt;ul&gt;: Crea una lista desordenada (con números o letras).</w:t>
+      </w:r>
+    </w:p>
+    <w:p>
+      <w:pPr>
+        <w:pStyle w:val="Prrafodelista"/>
+        <w:numPr>
+          <w:ilvl w:val="0"/>
+          <w:numId w:val="5"/>
+        </w:numPr>
+        <w:rPr>
+          <w:rFonts w:cstheme="minorHAnsi"/>
+          <w:lang w:val="es-MX"/>
+        </w:rPr>
+      </w:pPr>
+      <w:r>
+        <w:rPr>
+          <w:rFonts w:cstheme="minorHAnsi"/>
+          <w:lang w:val="es-MX"/>
+        </w:rPr>
+        <w:t xml:space="preserve">&lt;ol&gt;: Crea una lista </w:t>
+      </w:r>
+      <w:r>
+        <w:rPr>
+          <w:rFonts w:cstheme="minorHAnsi"/>
+          <w:lang w:val="es-MX"/>
+        </w:rPr>
+        <w:t>ordenada (</w:t>
+      </w:r>
+      <w:r>
+        <w:rPr>
+          <w:rFonts w:cstheme="minorHAnsi"/>
+          <w:lang w:val="es-MX"/>
+        </w:rPr>
+        <w:t>con números o letras).</w:t>
+      </w:r>
+    </w:p>
+    <w:p>
+      <w:pPr>
+        <w:pStyle w:val="Prrafodelista"/>
+        <w:numPr>
+          <w:ilvl w:val="0"/>
+          <w:numId w:val="5"/>
+        </w:numPr>
+        <w:rPr>
+          <w:rFonts w:cstheme="minorHAnsi"/>
+          <w:lang w:val="es-MX"/>
+        </w:rPr>
+      </w:pPr>
+      <w:r>
+        <w:rPr>
+          <w:rFonts w:cstheme="minorHAnsi"/>
+          <w:lang w:val="es-MX"/>
+        </w:rPr>
+        <w:t>&lt;li&gt;: Define cada elemento dentro de una celda (&lt;ul&gt; o &lt;ol&gt;)</w:t>
+      </w:r>
+    </w:p>
+    <w:p>
+      <w:pPr>
+        <w:pStyle w:val="Prrafodelista"/>
+        <w:numPr>
+          <w:ilvl w:val="0"/>
+          <w:numId w:val="5"/>
+        </w:numPr>
+        <w:rPr>
+          <w:rFonts w:cstheme="minorHAnsi"/>
+          <w:lang w:val="es-MX"/>
+        </w:rPr>
+      </w:pPr>
+      <w:r>
+        <w:rPr>
+          <w:rFonts w:cstheme="minorHAnsi"/>
+          <w:lang w:val="es-MX"/>
+        </w:rPr>
+        <w:t xml:space="preserve">&lt;form&gt;: Se utiliza para crear formularios HTML, que se usan para recopilar información del usuario (como nombres, contraseñas, </w:t>
+      </w:r>
+      <w:r>
+        <w:rPr>
+          <w:rFonts w:cstheme="minorHAnsi"/>
+          <w:lang w:val="es-MX"/>
+        </w:rPr>
+        <w:t>etc…</w:t>
+      </w:r>
+      <w:r>
+        <w:rPr>
+          <w:rFonts w:cstheme="minorHAnsi"/>
+          <w:lang w:val="es-MX"/>
+        </w:rPr>
+        <w:t>)</w:t>
+      </w:r>
+    </w:p>
+    <w:p>
+      <w:pPr>
+        <w:pStyle w:val="Prrafodelista"/>
+        <w:numPr>
+          <w:ilvl w:val="0"/>
+          <w:numId w:val="5"/>
+        </w:numPr>
+        <w:rPr>
+          <w:rFonts w:cstheme="minorHAnsi"/>
+          <w:lang w:val="es-MX"/>
+        </w:rPr>
+      </w:pPr>
+      <w:r>
+        <w:rPr>
+          <w:rFonts w:cstheme="minorHAnsi"/>
+          <w:lang w:val="es-MX"/>
+        </w:rPr>
+        <w:t xml:space="preserve">&lt;input&gt;: Crea un control </w:t>
+      </w:r>
+      <w:r>
+        <w:rPr>
+          <w:rFonts w:cstheme="minorHAnsi"/>
+          <w:lang w:val="es-MX"/>
+        </w:rPr>
+        <w:t>de entrada interactivo para formularios web. Puede ser un campo de texto, una casilla de verificación, un botón de radio, etc., dependiendo de su atributo type.</w:t>
+      </w:r>
+    </w:p>
+    <w:p>
+      <w:pPr>
+        <w:pStyle w:val="Prrafodelista"/>
+        <w:numPr>
+          <w:ilvl w:val="0"/>
+          <w:numId w:val="5"/>
+        </w:numPr>
+        <w:rPr>
+          <w:rFonts w:cstheme="minorHAnsi"/>
+          <w:lang w:val="es-MX"/>
+        </w:rPr>
+      </w:pPr>
+      <w:r>
+        <w:rPr>
+          <w:rFonts w:cstheme="minorHAnsi"/>
+          <w:lang w:val="es-MX"/>
+        </w:rPr>
+        <w:t>&lt;button&gt;: Crea un botón clicable en la página</w:t>
+      </w:r>
+    </w:p>
+    <w:p>
+      <w:pPr>
+        <w:rPr>
+          <w:rFonts w:cstheme="minorHAnsi"/>
+          <w:lang w:val="es-MX"/>
+        </w:rPr>
+      </w:pPr>
+    </w:p>
+    <w:p>
+      <w:pPr>
+        <w:rPr>
+          <w:rFonts w:cstheme="minorHAnsi"/>
+          <w:lang w:val="es-MX"/>
+        </w:rPr>
+      </w:pPr>
+    </w:p>
+    <w:p>
+      <w:pPr>
+        <w:rPr>
+          <w:rFonts w:cstheme="minorHAnsi"/>
+          <w:lang w:val="es-MX"/>
+        </w:rPr>
+      </w:pPr>
+    </w:p>
+    <w:p>
+      <w:pPr>
+        <w:rPr>
+          <w:rFonts w:cstheme="minorHAnsi"/>
+          <w:lang w:val="es-MX"/>
+        </w:rPr>
+      </w:pPr>
     </w:p>
     <w:p>
       <w:pPr>
@@ -558,6 +949,208 @@
 <file path=word/numbering.xml><?xml version="1.0" encoding="utf-8"?>
 <w:numbering xmlns:wpc="http://schemas.microsoft.com/office/word/2010/wordprocessingCanvas" xmlns:cx="http://schemas.microsoft.com/office/drawing/2014/chartex" xmlns:cx1="http://schemas.microsoft.com/office/drawing/2015/9/8/chartex" xmlns:cx2="http://schemas.microsoft.com/office/drawing/2015/10/21/chartex" xmlns:cx3="http://schemas.microsoft.com/office/drawing/2016/5/9/chartex" xmlns:cx4="http://schemas.microsoft.com/office/drawing/2016/5/10/chartex" xmlns:cx5="http://schemas.microsoft.com/office/drawing/2016/5/11/chartex" xmlns:cx6="http://schemas.microsoft.com/office/drawing/2016/5/12/chartex" xmlns:cx7="http://schemas.microsoft.com/office/drawing/2016/5/13/chartex" xmlns:cx8="http://schemas.microsoft.com/office/drawing/2016/5/14/chartex" xmlns:mc="http://schemas.openxmlformats.org/markup-compatibility/2006" xmlns:aink="http://schemas.microsoft.com/office/drawing/2016/ink" xmlns:am3d="http://schemas.microsoft.com/office/drawing/2017/model3d" xmlns:o="urn:schemas-microsoft-com:office:office" xmlns:r="http://schemas.openxmlformats.org/officeDocument/2006/relationships" xmlns:m="http://schemas.openxmlformats.org/officeDocument/2006/math" xmlns:v="urn:schemas-microsoft-com:vml" xmlns:wp14="http://schemas.microsoft.com/office/word/2010/wordprocessingDrawing" xmlns:wp="http://schemas.openxmlformats.org/drawingml/2006/wordprocessingDrawing" xmlns:w10="urn:schemas-microsoft-com:office:word" xmlns:w="http://schemas.openxmlformats.org/wordprocessingml/2006/main" xmlns:w14="http://schemas.microsoft.com/office/word/2010/wordml" xmlns:w15="http://schemas.microsoft.com/office/word/2012/wordml" xmlns:w16cex="http://schemas.microsoft.com/office/word/2018/wordml/cex" xmlns:w16cid="http://schemas.microsoft.com/office/word/2016/wordml/cid" xmlns:w16="http://schemas.microsoft.com/office/word/2018/wordml" xmlns:w16sdtdh="http://schemas.microsoft.com/office/word/2020/wordml/sdtdatahash" xmlns:w16se="http://schemas.microsoft.com/office/word/2015/wordml/symex" xmlns:wpg="http://schemas.microsoft.com/office/word/2010/wordprocessingGroup" xmlns:wpi="http://schemas.microsoft.com/office/word/2010/wordprocessingInk" xmlns:wne="http://schemas.microsoft.com/office/word/2006/wordml" xmlns:wps="http://schemas.microsoft.com/office/word/2010/wordprocessingShape" mc:Ignorable="w14 w15 w16se w16cid w16 w16cex w16sdtdh wp14">
   <w:abstractNum w:abstractNumId="0" w15:restartNumberingAfterBreak="0">
+    <w:nsid w:val="1B456CCF"/>
+    <w:multiLevelType w:val="hybridMultilevel"/>
+    <w:tmpl w:val="92C629A8"/>
+    <w:lvl w:ilvl="0" w:tplc="100A000F">
+      <w:start w:val="1"/>
+      <w:numFmt w:val="decimal"/>
+      <w:lvlText w:val="%1."/>
+      <w:lvlJc w:val="left"/>
+      <w:pPr>
+        <w:ind w:left="720" w:hanging="360"/>
+      </w:pPr>
+      <w:rPr>
+        <w:rFonts w:hint="default"/>
+      </w:rPr>
+    </w:lvl>
+    <w:lvl w:ilvl="1" w:tplc="100A0019" w:tentative="1">
+      <w:start w:val="1"/>
+      <w:numFmt w:val="lowerLetter"/>
+      <w:lvlText w:val="%2."/>
+      <w:lvlJc w:val="left"/>
+      <w:pPr>
+        <w:ind w:left="1440" w:hanging="360"/>
+      </w:pPr>
+    </w:lvl>
+    <w:lvl w:ilvl="2" w:tplc="100A001B" w:tentative="1">
+      <w:start w:val="1"/>
+      <w:numFmt w:val="lowerRoman"/>
+      <w:lvlText w:val="%3."/>
+      <w:lvlJc w:val="right"/>
+      <w:pPr>
+        <w:ind w:left="2160" w:hanging="180"/>
+      </w:pPr>
+    </w:lvl>
+    <w:lvl w:ilvl="3" w:tplc="100A000F" w:tentative="1">
+      <w:start w:val="1"/>
+      <w:numFmt w:val="decimal"/>
+      <w:lvlText w:val="%4."/>
+      <w:lvlJc w:val="left"/>
+      <w:pPr>
+        <w:ind w:left="2880" w:hanging="360"/>
+      </w:pPr>
+    </w:lvl>
+    <w:lvl w:ilvl="4" w:tplc="100A0019" w:tentative="1">
+      <w:start w:val="1"/>
+      <w:numFmt w:val="lowerLetter"/>
+      <w:lvlText w:val="%5."/>
+      <w:lvlJc w:val="left"/>
+      <w:pPr>
+        <w:ind w:left="3600" w:hanging="360"/>
+      </w:pPr>
+    </w:lvl>
+    <w:lvl w:ilvl="5" w:tplc="100A001B" w:tentative="1">
+      <w:start w:val="1"/>
+      <w:numFmt w:val="lowerRoman"/>
+      <w:lvlText w:val="%6."/>
+      <w:lvlJc w:val="right"/>
+      <w:pPr>
+        <w:ind w:left="4320" w:hanging="180"/>
+      </w:pPr>
+    </w:lvl>
+    <w:lvl w:ilvl="6" w:tplc="100A000F" w:tentative="1">
+      <w:start w:val="1"/>
+      <w:numFmt w:val="decimal"/>
+      <w:lvlText w:val="%7."/>
+      <w:lvlJc w:val="left"/>
+      <w:pPr>
+        <w:ind w:left="5040" w:hanging="360"/>
+      </w:pPr>
+    </w:lvl>
+    <w:lvl w:ilvl="7" w:tplc="100A0019" w:tentative="1">
+      <w:start w:val="1"/>
+      <w:numFmt w:val="lowerLetter"/>
+      <w:lvlText w:val="%8."/>
+      <w:lvlJc w:val="left"/>
+      <w:pPr>
+        <w:ind w:left="5760" w:hanging="360"/>
+      </w:pPr>
+    </w:lvl>
+    <w:lvl w:ilvl="8" w:tplc="100A001B" w:tentative="1">
+      <w:start w:val="1"/>
+      <w:numFmt w:val="lowerRoman"/>
+      <w:lvlText w:val="%9."/>
+      <w:lvlJc w:val="right"/>
+      <w:pPr>
+        <w:ind w:left="6480" w:hanging="180"/>
+      </w:pPr>
+    </w:lvl>
+  </w:abstractNum>
+  <w:abstractNum w:abstractNumId="1" w15:restartNumberingAfterBreak="0">
+    <w:nsid w:val="52206E53"/>
+    <w:multiLevelType w:val="hybridMultilevel"/>
+    <w:tmpl w:val="CC50C54C"/>
+    <w:lvl w:ilvl="0" w:tplc="D74C163E">
+      <w:start w:val="10"/>
+      <w:numFmt w:val="bullet"/>
+      <w:lvlText w:val="-"/>
+      <w:lvlJc w:val="left"/>
+      <w:pPr>
+        <w:ind w:left="720" w:hanging="360"/>
+      </w:pPr>
+      <w:rPr>
+        <w:rFonts w:ascii="Calibri" w:eastAsiaTheme="minorHAnsi" w:hAnsi="Calibri" w:cs="Calibri" w:hint="default"/>
+      </w:rPr>
+    </w:lvl>
+    <w:lvl w:ilvl="1" w:tplc="100A0003" w:tentative="1">
+      <w:start w:val="1"/>
+      <w:numFmt w:val="bullet"/>
+      <w:lvlText w:val="o"/>
+      <w:lvlJc w:val="left"/>
+      <w:pPr>
+        <w:ind w:left="1440" w:hanging="360"/>
+      </w:pPr>
+      <w:rPr>
+        <w:rFonts w:ascii="Courier New" w:hAnsi="Courier New" w:cs="Courier New" w:hint="default"/>
+      </w:rPr>
+    </w:lvl>
+    <w:lvl w:ilvl="2" w:tplc="100A0005" w:tentative="1">
+      <w:start w:val="1"/>
+      <w:numFmt w:val="bullet"/>
+      <w:lvlText w:val=""/>
+      <w:lvlJc w:val="left"/>
+      <w:pPr>
+        <w:ind w:left="2160" w:hanging="360"/>
+      </w:pPr>
+      <w:rPr>
+        <w:rFonts w:ascii="Wingdings" w:hAnsi="Wingdings" w:hint="default"/>
+      </w:rPr>
+    </w:lvl>
+    <w:lvl w:ilvl="3" w:tplc="100A0001" w:tentative="1">
+      <w:start w:val="1"/>
+      <w:numFmt w:val="bullet"/>
+      <w:lvlText w:val=""/>
+      <w:lvlJc w:val="left"/>
+      <w:pPr>
+        <w:ind w:left="2880" w:hanging="360"/>
+      </w:pPr>
+      <w:rPr>
+        <w:rFonts w:ascii="Symbol" w:hAnsi="Symbol" w:hint="default"/>
+      </w:rPr>
+    </w:lvl>
+    <w:lvl w:ilvl="4" w:tplc="100A0003" w:tentative="1">
+      <w:start w:val="1"/>
+      <w:numFmt w:val="bullet"/>
+      <w:lvlText w:val="o"/>
+      <w:lvlJc w:val="left"/>
+      <w:pPr>
+        <w:ind w:left="3600" w:hanging="360"/>
+      </w:pPr>
+      <w:rPr>
+        <w:rFonts w:ascii="Courier New" w:hAnsi="Courier New" w:cs="Courier New" w:hint="default"/>
+      </w:rPr>
+    </w:lvl>
+    <w:lvl w:ilvl="5" w:tplc="100A0005" w:tentative="1">
+      <w:start w:val="1"/>
+      <w:numFmt w:val="bullet"/>
+      <w:lvlText w:val=""/>
+      <w:lvlJc w:val="left"/>
+      <w:pPr>
+        <w:ind w:left="4320" w:hanging="360"/>
+      </w:pPr>
+      <w:rPr>
+        <w:rFonts w:ascii="Wingdings" w:hAnsi="Wingdings" w:hint="default"/>
+      </w:rPr>
+    </w:lvl>
+    <w:lvl w:ilvl="6" w:tplc="100A0001" w:tentative="1">
+      <w:start w:val="1"/>
+      <w:numFmt w:val="bullet"/>
+      <w:lvlText w:val=""/>
+      <w:lvlJc w:val="left"/>
+      <w:pPr>
+        <w:ind w:left="5040" w:hanging="360"/>
+      </w:pPr>
+      <w:rPr>
+        <w:rFonts w:ascii="Symbol" w:hAnsi="Symbol" w:hint="default"/>
+      </w:rPr>
+    </w:lvl>
+    <w:lvl w:ilvl="7" w:tplc="100A0003" w:tentative="1">
+      <w:start w:val="1"/>
+      <w:numFmt w:val="bullet"/>
+      <w:lvlText w:val="o"/>
+      <w:lvlJc w:val="left"/>
+      <w:pPr>
+        <w:ind w:left="5760" w:hanging="360"/>
+      </w:pPr>
+      <w:rPr>
+        <w:rFonts w:ascii="Courier New" w:hAnsi="Courier New" w:cs="Courier New" w:hint="default"/>
+      </w:rPr>
+    </w:lvl>
+    <w:lvl w:ilvl="8" w:tplc="100A0005" w:tentative="1">
+      <w:start w:val="1"/>
+      <w:numFmt w:val="bullet"/>
+      <w:lvlText w:val=""/>
+      <w:lvlJc w:val="left"/>
+      <w:pPr>
+        <w:ind w:left="6480" w:hanging="360"/>
+      </w:pPr>
+      <w:rPr>
+        <w:rFonts w:ascii="Wingdings" w:hAnsi="Wingdings" w:hint="default"/>
+      </w:rPr>
+    </w:lvl>
+  </w:abstractNum>
+  <w:abstractNum w:abstractNumId="2" w15:restartNumberingAfterBreak="0">
     <w:nsid w:val="5BD42937"/>
     <w:multiLevelType w:val="multilevel"/>
     <w:tmpl w:val="C792DEA4"/>
@@ -670,7 +1263,7 @@
       </w:pPr>
     </w:lvl>
   </w:abstractNum>
-  <w:abstractNum w:abstractNumId="1" w15:restartNumberingAfterBreak="0">
+  <w:abstractNum w:abstractNumId="3" w15:restartNumberingAfterBreak="0">
     <w:nsid w:val="621B7A71"/>
     <w:multiLevelType w:val="hybridMultilevel"/>
     <w:tmpl w:val="0A98BB20"/>
@@ -783,7 +1376,7 @@
       </w:rPr>
     </w:lvl>
   </w:abstractNum>
-  <w:abstractNum w:abstractNumId="2" w15:restartNumberingAfterBreak="0">
+  <w:abstractNum w:abstractNumId="4" w15:restartNumberingAfterBreak="0">
     <w:nsid w:val="65CE606E"/>
     <w:multiLevelType w:val="hybridMultilevel"/>
     <w:tmpl w:val="8144ADE8"/>
@@ -872,7 +1465,7 @@
       </w:pPr>
     </w:lvl>
   </w:abstractNum>
-  <w:abstractNum w:abstractNumId="3" w15:restartNumberingAfterBreak="0">
+  <w:abstractNum w:abstractNumId="5" w15:restartNumberingAfterBreak="0">
     <w:nsid w:val="79377D9C"/>
     <w:multiLevelType w:val="hybridMultilevel"/>
     <w:tmpl w:val="71541C52"/>
@@ -962,15 +1555,21 @@
     </w:lvl>
   </w:abstractNum>
   <w:num w:numId="1">
+    <w:abstractNumId w:val="2"/>
+  </w:num>
+  <w:num w:numId="2">
+    <w:abstractNumId w:val="5"/>
+  </w:num>
+  <w:num w:numId="3">
+    <w:abstractNumId w:val="4"/>
+  </w:num>
+  <w:num w:numId="4">
+    <w:abstractNumId w:val="3"/>
+  </w:num>
+  <w:num w:numId="5">
     <w:abstractNumId w:val="0"/>
   </w:num>
-  <w:num w:numId="2">
-    <w:abstractNumId w:val="3"/>
-  </w:num>
-  <w:num w:numId="3">
-    <w:abstractNumId w:val="2"/>
-  </w:num>
-  <w:num w:numId="4">
+  <w:num w:numId="6">
     <w:abstractNumId w:val="1"/>
   </w:num>
 </w:numbering>
@@ -1709,4 +2308,16 @@
     </a:ext>
   </a:extLst>
 </a:theme>
+</file>
+
+<file path=customXml/item1.xml><?xml version="1.0" encoding="utf-8"?>
+<b:Sources xmlns:b="http://schemas.openxmlformats.org/officeDocument/2006/bibliography" xmlns="http://schemas.openxmlformats.org/officeDocument/2006/bibliography" SelectedStyle="\APASixthEditionOfficeOnline.xsl" StyleName="APA" Version="6"/>
+</file>
+
+<file path=customXml/itemProps1.xml><?xml version="1.0" encoding="utf-8"?>
+<ds:datastoreItem xmlns:ds="http://schemas.openxmlformats.org/officeDocument/2006/customXml" ds:itemID="{4757AB67-DD96-47DB-9CFB-73131DE509D3}">
+  <ds:schemaRefs>
+    <ds:schemaRef ds:uri="http://schemas.openxmlformats.org/officeDocument/2006/bibliography"/>
+  </ds:schemaRefs>
+</ds:datastoreItem>
 </file>
</xml_diff>